<commit_message>
kadded new changes 111
</commit_message>
<xml_diff>
--- a/My fist doc folder/Table of contents for Typora_15th May 2020_Madhura.docx
+++ b/My fist doc folder/Table of contents for Typora_15th May 2020_Madhura.docx
@@ -7,18 +7,14 @@
         <w:pStyle w:val="Title"/>
         <w:jc w:val="center"/>
       </w:pPr>
-      <w:proofErr w:type="spellStart"/>
       <w:r>
         <w:t>Typora</w:t>
       </w:r>
-      <w:proofErr w:type="spellEnd"/>
-      <w:r>
-        <w:t>- EDI</w:t>
-      </w:r>
-      <w:r>
-        <w:t>T - Rashmi</w:t>
-      </w:r>
-    </w:p>
+      <w:r>
+        <w:t>----111</w:t>
+      </w:r>
+    </w:p>
+    <w:p/>
     <w:p>
       <w:pPr>
         <w:rPr>
@@ -2355,119 +2351,6 @@
       </w:rPr>
     </w:lvl>
   </w:abstractNum>
-  <w:abstractNum w:abstractNumId="6" w15:restartNumberingAfterBreak="0">
-    <w:nsid w:val="774D10EA"/>
-    <w:multiLevelType w:val="hybridMultilevel"/>
-    <w:tmpl w:val="BD4ED31A"/>
-    <w:lvl w:ilvl="0" w:tplc="AB2A0672">
-      <w:start w:val="1"/>
-      <w:numFmt w:val="bullet"/>
-      <w:lvlText w:val="-"/>
-      <w:lvlJc w:val="left"/>
-      <w:pPr>
-        <w:ind w:left="400" w:hanging="360"/>
-      </w:pPr>
-      <w:rPr>
-        <w:rFonts w:ascii="Calibri" w:eastAsiaTheme="minorHAnsi" w:hAnsi="Calibri" w:cs="Calibri" w:hint="default"/>
-      </w:rPr>
-    </w:lvl>
-    <w:lvl w:ilvl="1" w:tplc="04090003" w:tentative="1">
-      <w:start w:val="1"/>
-      <w:numFmt w:val="bullet"/>
-      <w:lvlText w:val="o"/>
-      <w:lvlJc w:val="left"/>
-      <w:pPr>
-        <w:ind w:left="1120" w:hanging="360"/>
-      </w:pPr>
-      <w:rPr>
-        <w:rFonts w:ascii="Courier New" w:hAnsi="Courier New" w:hint="default"/>
-      </w:rPr>
-    </w:lvl>
-    <w:lvl w:ilvl="2" w:tplc="04090005" w:tentative="1">
-      <w:start w:val="1"/>
-      <w:numFmt w:val="bullet"/>
-      <w:lvlText w:val=""/>
-      <w:lvlJc w:val="left"/>
-      <w:pPr>
-        <w:ind w:left="1840" w:hanging="360"/>
-      </w:pPr>
-      <w:rPr>
-        <w:rFonts w:ascii="Wingdings" w:hAnsi="Wingdings" w:hint="default"/>
-      </w:rPr>
-    </w:lvl>
-    <w:lvl w:ilvl="3" w:tplc="04090001" w:tentative="1">
-      <w:start w:val="1"/>
-      <w:numFmt w:val="bullet"/>
-      <w:lvlText w:val=""/>
-      <w:lvlJc w:val="left"/>
-      <w:pPr>
-        <w:ind w:left="2560" w:hanging="360"/>
-      </w:pPr>
-      <w:rPr>
-        <w:rFonts w:ascii="Symbol" w:hAnsi="Symbol" w:hint="default"/>
-      </w:rPr>
-    </w:lvl>
-    <w:lvl w:ilvl="4" w:tplc="04090003" w:tentative="1">
-      <w:start w:val="1"/>
-      <w:numFmt w:val="bullet"/>
-      <w:lvlText w:val="o"/>
-      <w:lvlJc w:val="left"/>
-      <w:pPr>
-        <w:ind w:left="3280" w:hanging="360"/>
-      </w:pPr>
-      <w:rPr>
-        <w:rFonts w:ascii="Courier New" w:hAnsi="Courier New" w:hint="default"/>
-      </w:rPr>
-    </w:lvl>
-    <w:lvl w:ilvl="5" w:tplc="04090005" w:tentative="1">
-      <w:start w:val="1"/>
-      <w:numFmt w:val="bullet"/>
-      <w:lvlText w:val=""/>
-      <w:lvlJc w:val="left"/>
-      <w:pPr>
-        <w:ind w:left="4000" w:hanging="360"/>
-      </w:pPr>
-      <w:rPr>
-        <w:rFonts w:ascii="Wingdings" w:hAnsi="Wingdings" w:hint="default"/>
-      </w:rPr>
-    </w:lvl>
-    <w:lvl w:ilvl="6" w:tplc="04090001" w:tentative="1">
-      <w:start w:val="1"/>
-      <w:numFmt w:val="bullet"/>
-      <w:lvlText w:val=""/>
-      <w:lvlJc w:val="left"/>
-      <w:pPr>
-        <w:ind w:left="4720" w:hanging="360"/>
-      </w:pPr>
-      <w:rPr>
-        <w:rFonts w:ascii="Symbol" w:hAnsi="Symbol" w:hint="default"/>
-      </w:rPr>
-    </w:lvl>
-    <w:lvl w:ilvl="7" w:tplc="04090003" w:tentative="1">
-      <w:start w:val="1"/>
-      <w:numFmt w:val="bullet"/>
-      <w:lvlText w:val="o"/>
-      <w:lvlJc w:val="left"/>
-      <w:pPr>
-        <w:ind w:left="5440" w:hanging="360"/>
-      </w:pPr>
-      <w:rPr>
-        <w:rFonts w:ascii="Courier New" w:hAnsi="Courier New" w:hint="default"/>
-      </w:rPr>
-    </w:lvl>
-    <w:lvl w:ilvl="8" w:tplc="04090005" w:tentative="1">
-      <w:start w:val="1"/>
-      <w:numFmt w:val="bullet"/>
-      <w:lvlText w:val=""/>
-      <w:lvlJc w:val="left"/>
-      <w:pPr>
-        <w:ind w:left="6160" w:hanging="360"/>
-      </w:pPr>
-      <w:rPr>
-        <w:rFonts w:ascii="Wingdings" w:hAnsi="Wingdings" w:hint="default"/>
-      </w:rPr>
-    </w:lvl>
-  </w:abstractNum>
   <w:num w:numId="1">
     <w:abstractNumId w:val="0"/>
   </w:num>
@@ -2485,9 +2368,6 @@
   </w:num>
   <w:num w:numId="6">
     <w:abstractNumId w:val="4"/>
-  </w:num>
-  <w:num w:numId="7">
-    <w:abstractNumId w:val="6"/>
   </w:num>
 </w:numbering>
 </file>

</xml_diff>